<commit_message>
Addingt the data science update
</commit_message>
<xml_diff>
--- a/DataChallenge_ds.docx
+++ b/DataChallenge_ds.docx
@@ -13,15 +13,7 @@
         <w:rPr>
           <w:rFonts w:ascii="Helvetica" w:hAnsi="Helvetica"/>
         </w:rPr>
-        <w:t>Cava</w:t>
-      </w:r>
-      <w:bookmarkStart w:id="0" w:name="_GoBack"/>
-      <w:bookmarkEnd w:id="0"/>
-      <w:r>
-        <w:rPr>
-          <w:rFonts w:ascii="Helvetica" w:hAnsi="Helvetica"/>
-        </w:rPr>
-        <w:t>: Data Challenge</w:t>
+        <w:t>Cava: Data Challenge</w:t>
       </w:r>
       <w:r>
         <w:rPr>
@@ -106,7 +98,23 @@
           <w:sz w:val="22"/>
           <w:szCs w:val="22"/>
         </w:rPr>
-        <w:t>Complete as much or as little as you’d like (seriously don’t fret or stress too much); those who provide the most thorough insight and analysis will be given preference. Answers to both questions should be written in a formal, professional style as reports (not slide presentations). When you are finished, submit all materials (including any code, graph images, notes, method descriptions, extra thoughts, etc.) as well as a current resume to josh@cavagrill.com.</w:t>
+        <w:t>Complete as much or as little as you’d like (seriously don’t fret or stress too much); those who provide the most thorough insight and analysis will be given preference. Answers to both questions should be written in a formal, professional style as reports (not slide presentations). When you are finished, submit all materials (including any code, graph images, notes, method descriptions, extra thoughts, etc.) as well as a current resume to josh@</w:t>
+      </w:r>
+      <w:r>
+        <w:rPr>
+          <w:rFonts w:ascii="Avenir Book" w:hAnsi="Avenir Book" w:cs="Courier New"/>
+          <w:sz w:val="22"/>
+          <w:szCs w:val="22"/>
+        </w:rPr>
+        <w:t>cava</w:t>
+      </w:r>
+      <w:r>
+        <w:rPr>
+          <w:rFonts w:ascii="Avenir Book" w:hAnsi="Avenir Book" w:cs="Courier New"/>
+          <w:sz w:val="22"/>
+          <w:szCs w:val="22"/>
+        </w:rPr>
+        <w:t>.com.</w:t>
       </w:r>
     </w:p>
     <w:p/>
@@ -177,14 +185,6 @@
           <w:sz w:val="22"/>
           <w:szCs w:val="22"/>
         </w:rPr>
-        <w:t>_bi</w:t>
-      </w:r>
-      <w:r>
-        <w:rPr>
-          <w:rFonts w:ascii="Avenir Book" w:hAnsi="Avenir Book" w:cs="Courier New"/>
-          <w:sz w:val="22"/>
-          <w:szCs w:val="22"/>
-        </w:rPr>
         <w:t xml:space="preserve">.csv” along with these instructions </w:t>
       </w:r>
       <w:r>
@@ -249,7 +249,39 @@
           <w:sz w:val="22"/>
           <w:szCs w:val="22"/>
         </w:rPr>
-        <w:t xml:space="preserve">item </w:t>
+        <w:t>item sold</w:t>
+      </w:r>
+      <w:r>
+        <w:rPr>
+          <w:rFonts w:ascii="Avenir Book" w:hAnsi="Avenir Book" w:cs="Courier New"/>
+          <w:sz w:val="22"/>
+          <w:szCs w:val="22"/>
+        </w:rPr>
+        <w:t>,</w:t>
+      </w:r>
+      <w:r>
+        <w:rPr>
+          <w:rFonts w:ascii="Avenir Book" w:hAnsi="Avenir Book" w:cs="Courier New"/>
+          <w:sz w:val="22"/>
+          <w:szCs w:val="22"/>
+        </w:rPr>
+        <w:t xml:space="preserve"> </w:t>
+      </w:r>
+      <w:r>
+        <w:rPr>
+          <w:rFonts w:ascii="Avenir Book" w:hAnsi="Avenir Book" w:cs="Courier New"/>
+          <w:sz w:val="22"/>
+          <w:szCs w:val="22"/>
+        </w:rPr>
+        <w:t xml:space="preserve">a </w:t>
+      </w:r>
+      <w:r>
+        <w:rPr>
+          <w:rFonts w:ascii="Avenir Book" w:hAnsi="Avenir Book" w:cs="Courier New"/>
+          <w:sz w:val="22"/>
+          <w:szCs w:val="22"/>
+        </w:rPr>
+        <w:t xml:space="preserve">corresponding </w:t>
       </w:r>
       <w:proofErr w:type="spellStart"/>
       <w:r>
@@ -258,53 +290,9 @@
           <w:sz w:val="22"/>
           <w:szCs w:val="22"/>
         </w:rPr>
-        <w:t>sold</w:t>
-      </w:r>
-      <w:proofErr w:type="gramStart"/>
-      <w:r>
-        <w:rPr>
-          <w:rFonts w:ascii="Avenir Book" w:hAnsi="Avenir Book" w:cs="Courier New"/>
-          <w:sz w:val="22"/>
-          <w:szCs w:val="22"/>
-        </w:rPr>
-        <w:t>,</w:t>
-      </w:r>
-      <w:r>
-        <w:rPr>
-          <w:rFonts w:ascii="Avenir Book" w:hAnsi="Avenir Book" w:cs="Courier New"/>
-          <w:sz w:val="22"/>
-          <w:szCs w:val="22"/>
-        </w:rPr>
-        <w:t>a</w:t>
+        <w:t>checkid</w:t>
       </w:r>
       <w:proofErr w:type="spellEnd"/>
-      <w:proofErr w:type="gramEnd"/>
-      <w:r>
-        <w:rPr>
-          <w:rFonts w:ascii="Avenir Book" w:hAnsi="Avenir Book" w:cs="Courier New"/>
-          <w:sz w:val="22"/>
-          <w:szCs w:val="22"/>
-        </w:rPr>
-        <w:t xml:space="preserve"> </w:t>
-      </w:r>
-      <w:r>
-        <w:rPr>
-          <w:rFonts w:ascii="Avenir Book" w:hAnsi="Avenir Book" w:cs="Courier New"/>
-          <w:sz w:val="22"/>
-          <w:szCs w:val="22"/>
-        </w:rPr>
-        <w:t xml:space="preserve">corresponding </w:t>
-      </w:r>
-      <w:proofErr w:type="spellStart"/>
-      <w:r>
-        <w:rPr>
-          <w:rFonts w:ascii="Avenir Book" w:hAnsi="Avenir Book" w:cs="Courier New"/>
-          <w:sz w:val="22"/>
-          <w:szCs w:val="22"/>
-        </w:rPr>
-        <w:t>checkid</w:t>
-      </w:r>
-      <w:proofErr w:type="spellEnd"/>
       <w:r>
         <w:rPr>
           <w:rFonts w:ascii="Avenir Book" w:hAnsi="Avenir Book" w:cs="Courier New"/>
@@ -343,9 +331,19 @@
       <w:pPr>
         <w:ind w:firstLine="720"/>
         <w:rPr>
-          <w:rFonts w:eastAsia="Times New Roman" w:cs="Times New Roman"/>
-        </w:rPr>
-      </w:pPr>
+          <w:rFonts w:ascii="Avenir Book" w:hAnsi="Avenir Book" w:cs="Courier New"/>
+          <w:sz w:val="22"/>
+          <w:szCs w:val="22"/>
+        </w:rPr>
+      </w:pPr>
+      <w:r>
+        <w:rPr>
+          <w:rFonts w:ascii="Avenir Book" w:hAnsi="Avenir Book" w:cs="Courier New"/>
+          <w:sz w:val="22"/>
+          <w:szCs w:val="22"/>
+        </w:rPr>
+        <w:t>Your task is to analyze the data and describe any meaningful insights you find (this task is open ended on purpose). Your analysis should be as thorough as possible. Feel free to be creative in your exploration and to document the process you used in your investigation. Pretty graphs are certainly welcome, but make sure there is sufficient textual analysis as well.</w:t>
+      </w:r>
     </w:p>
     <w:p>
       <w:pPr>
@@ -356,14 +354,6 @@
           <w:szCs w:val="22"/>
         </w:rPr>
       </w:pPr>
-      <w:r>
-        <w:rPr>
-          <w:rFonts w:ascii="Avenir Book" w:hAnsi="Avenir Book" w:cs="Courier New"/>
-          <w:sz w:val="22"/>
-          <w:szCs w:val="22"/>
-        </w:rPr>
-        <w:t>Your task is to analyze the data and describe any meaningful insights you find (this task is open ended on purpose). Your analysis should be as thorough as possible. Feel free to be creative in your exploration and to document the process you used in your investigation. Pretty graphs are certainly welcome, but make sure there is sufficient textual analysis as well.</w:t>
-      </w:r>
     </w:p>
     <w:p>
       <w:pPr>
@@ -438,7 +428,7 @@
           <w:sz w:val="22"/>
           <w:szCs w:val="22"/>
         </w:rPr>
-        <w:t xml:space="preserve">One challenge we face at Cava Grill is in trying to find the best methods to motivate non-purchasing consumers to make their first purchase. One tactic is to simply give away a free bag of chips or a free entrée. Before giving away any money for food, though, we would like to determine the results we can expect by running a test first. </w:t>
+        <w:t xml:space="preserve">One challenge we face at Cava is in trying to find the best methods to motivate non-purchasing consumers to make their first purchase. One tactic is to simply give away a free bag of chips or a free entrée. Before giving away any money for food, though, we would like to determine the results we can expect by running a test first. </w:t>
       </w:r>
     </w:p>
     <w:p>
@@ -642,19 +632,10 @@
           <w:sz w:val="22"/>
           <w:szCs w:val="22"/>
         </w:rPr>
-        <w:t>.com</w:t>
-      </w:r>
-      <w:proofErr w:type="gramStart"/>
-      <w:r>
-        <w:rPr>
-          <w:rFonts w:ascii="Avenir Book" w:hAnsi="Avenir Book" w:cs="Courier New"/>
-          <w:sz w:val="22"/>
-          <w:szCs w:val="22"/>
-        </w:rPr>
-        <w:t>. -</w:t>
-      </w:r>
-      <w:proofErr w:type="gramEnd"/>
+        <w:t>.com.</w:t>
+      </w:r>
+      <w:bookmarkStart w:id="0" w:name="_GoBack"/>
+      <w:bookmarkEnd w:id="0"/>
     </w:p>
     <w:sectPr>
       <w:pgSz w:w="12240" w:h="15840"/>

</xml_diff>